<commit_message>
Extended dataplane parser (ecmp.p4) to parse TCP header
</commit_message>
<xml_diff>
--- a/Report.docx
+++ b/Report.docx
@@ -30,7 +30,6 @@
     </w:p>
     <w:p>
       <w:pPr>
-        <w:jc w:val="center"/>
         <w:rPr>
           <w:b/>
           <w:bCs/>
@@ -48,6 +47,7 @@
           <w:bCs/>
           <w:i/>
           <w:iCs/>
+          <w:noProof/>
           <w:sz w:val="30"/>
           <w:szCs w:val="30"/>
           <w:u w:val="single"/>
@@ -112,6 +112,9 @@
     </w:p>
     <w:p>
       <w:r>
+        <w:rPr>
+          <w:noProof/>
+        </w:rPr>
         <w:drawing>
           <wp:anchor distT="0" distB="0" distL="114300" distR="114300" simplePos="0" relativeHeight="251661312" behindDoc="0" locked="0" layoutInCell="1" allowOverlap="1" wp14:anchorId="3E4ED5C2" wp14:editId="72CC5121">
             <wp:simplePos x="0" y="0"/>
@@ -173,6 +176,9 @@
     </w:p>
     <w:p>
       <w:r>
+        <w:rPr>
+          <w:noProof/>
+        </w:rPr>
         <w:drawing>
           <wp:anchor distT="0" distB="0" distL="114300" distR="114300" simplePos="0" relativeHeight="251663360" behindDoc="0" locked="0" layoutInCell="1" allowOverlap="1" wp14:anchorId="55E6A693" wp14:editId="1045FDAF">
             <wp:simplePos x="0" y="0"/>
@@ -235,11 +241,22 @@
     <w:p/>
     <w:p>
       <w:r>
-        <w:t>Run ‘./mycontroller.py’ in another shell (left), this is result in mininet (right)</w:t>
-      </w:r>
-    </w:p>
-    <w:p>
-      <w:r>
+        <w:t xml:space="preserve">Run ‘./mycontroller.py’ in another shell (left), this is result in </w:t>
+      </w:r>
+      <w:proofErr w:type="spellStart"/>
+      <w:r>
+        <w:t>mininet</w:t>
+      </w:r>
+      <w:proofErr w:type="spellEnd"/>
+      <w:r>
+        <w:t xml:space="preserve"> (right)</w:t>
+      </w:r>
+    </w:p>
+    <w:p>
+      <w:r>
+        <w:rPr>
+          <w:noProof/>
+        </w:rPr>
         <w:drawing>
           <wp:anchor distT="0" distB="0" distL="114300" distR="114300" simplePos="0" relativeHeight="251665408" behindDoc="0" locked="0" layoutInCell="1" allowOverlap="1" wp14:anchorId="425B052E" wp14:editId="1473462C">
             <wp:simplePos x="0" y="0"/>
@@ -302,53 +319,352 @@
       <w:r>
         <w:t>‘</w:t>
       </w:r>
+      <w:proofErr w:type="spellStart"/>
       <w:proofErr w:type="gramStart"/>
       <w:r>
         <w:t>iperf</w:t>
       </w:r>
+      <w:proofErr w:type="spellEnd"/>
       <w:proofErr w:type="gramEnd"/>
       <w:r>
         <w:t xml:space="preserve"> h1 h4’</w:t>
       </w:r>
       <w:r>
-        <w:t xml:space="preserve"> </w:t>
-      </w:r>
-      <w:r>
+        <w:t xml:space="preserve">  </w:t>
+      </w:r>
+    </w:p>
+    <w:p>
+      <w:pPr>
+        <w:rPr>
+          <w:color w:val="FF0000"/>
+        </w:rPr>
+      </w:pPr>
+      <w:r>
+        <w:rPr>
+          <w:color w:val="FF0000"/>
+        </w:rPr>
+        <w:drawing>
+          <wp:anchor distT="0" distB="0" distL="114300" distR="114300" simplePos="0" relativeHeight="251667456" behindDoc="0" locked="0" layoutInCell="1" allowOverlap="1" wp14:anchorId="238718E3" wp14:editId="7D356620">
+            <wp:simplePos x="0" y="0"/>
+            <wp:positionH relativeFrom="column">
+              <wp:posOffset>0</wp:posOffset>
+            </wp:positionH>
+            <wp:positionV relativeFrom="paragraph">
+              <wp:posOffset>283845</wp:posOffset>
+            </wp:positionV>
+            <wp:extent cx="5731510" cy="1642110"/>
+            <wp:effectExtent l="0" t="0" r="2540" b="0"/>
+            <wp:wrapTight wrapText="bothSides">
+              <wp:wrapPolygon edited="0">
+                <wp:start x="0" y="0"/>
+                <wp:lineTo x="0" y="21299"/>
+                <wp:lineTo x="21538" y="21299"/>
+                <wp:lineTo x="21538" y="0"/>
+                <wp:lineTo x="0" y="0"/>
+              </wp:wrapPolygon>
+            </wp:wrapTight>
+            <wp:docPr id="1850630227" name="Picture 1" descr="A screen shot of a computer&#10;&#10;Description automatically generated"/>
+            <wp:cNvGraphicFramePr>
+              <a:graphicFrameLocks xmlns:a="http://schemas.openxmlformats.org/drawingml/2006/main" noChangeAspect="1"/>
+            </wp:cNvGraphicFramePr>
+            <a:graphic xmlns:a="http://schemas.openxmlformats.org/drawingml/2006/main">
+              <a:graphicData uri="http://schemas.openxmlformats.org/drawingml/2006/picture">
+                <pic:pic xmlns:pic="http://schemas.openxmlformats.org/drawingml/2006/picture">
+                  <pic:nvPicPr>
+                    <pic:cNvPr id="1850630227" name="Picture 1" descr="A screen shot of a computer&#10;&#10;Description automatically generated"/>
+                    <pic:cNvPicPr/>
+                  </pic:nvPicPr>
+                  <pic:blipFill>
+                    <a:blip r:embed="rId11"/>
+                    <a:stretch>
+                      <a:fillRect/>
+                    </a:stretch>
+                  </pic:blipFill>
+                  <pic:spPr>
+                    <a:xfrm>
+                      <a:off x="0" y="0"/>
+                      <a:ext cx="5731510" cy="1642110"/>
+                    </a:xfrm>
+                    <a:prstGeom prst="rect">
+                      <a:avLst/>
+                    </a:prstGeom>
+                  </pic:spPr>
+                </pic:pic>
+              </a:graphicData>
+            </a:graphic>
+          </wp:anchor>
+        </w:drawing>
+      </w:r>
+    </w:p>
+    <w:p>
+      <w:pPr>
+        <w:rPr>
+          <w:color w:val="000000" w:themeColor="text1"/>
+        </w:rPr>
+      </w:pPr>
+      <w:r>
+        <w:rPr>
+          <w:color w:val="000000" w:themeColor="text1"/>
+        </w:rPr>
+        <w:t>‘</w:t>
+      </w:r>
+      <w:proofErr w:type="spellStart"/>
+      <w:r>
+        <w:rPr>
+          <w:color w:val="000000" w:themeColor="text1"/>
+        </w:rPr>
+        <w:t>tcpdump</w:t>
+      </w:r>
+      <w:proofErr w:type="spellEnd"/>
+      <w:r>
+        <w:rPr>
+          <w:color w:val="000000" w:themeColor="text1"/>
+        </w:rPr>
+        <w:t>’</w:t>
+      </w:r>
+    </w:p>
+    <w:p>
+      <w:pPr>
+        <w:rPr>
+          <w:color w:val="000000" w:themeColor="text1"/>
+        </w:rPr>
+      </w:pPr>
+    </w:p>
+    <w:p>
+      <w:pPr>
+        <w:rPr>
+          <w:b/>
+          <w:bCs/>
+          <w:i/>
+          <w:iCs/>
+          <w:color w:val="000000" w:themeColor="text1"/>
+          <w:u w:val="single"/>
+        </w:rPr>
+      </w:pPr>
+      <w:r>
+        <w:rPr>
+          <w:b/>
+          <w:bCs/>
+          <w:i/>
+          <w:iCs/>
+          <w:color w:val="000000" w:themeColor="text1"/>
+          <w:u w:val="single"/>
+        </w:rPr>
+        <w:t>How are packets routed between h1 and h4?</w:t>
+      </w:r>
+    </w:p>
+    <w:p>
+      <w:pPr>
+        <w:rPr>
+          <w:color w:val="000000" w:themeColor="text1"/>
+        </w:rPr>
+      </w:pPr>
+      <w:r>
+        <w:rPr>
+          <w:color w:val="000000" w:themeColor="text1"/>
+        </w:rPr>
+        <w:lastRenderedPageBreak/>
+        <w:t>Route for h1 to h4 path:</w:t>
+      </w:r>
+    </w:p>
+    <w:p>
+      <w:pPr>
+        <w:rPr>
+          <w:color w:val="000000" w:themeColor="text1"/>
+        </w:rPr>
+      </w:pPr>
+      <w:r>
+        <w:rPr>
+          <w:color w:val="000000" w:themeColor="text1"/>
+        </w:rPr>
+        <w:t xml:space="preserve">h1 </w:t>
+      </w:r>
+      <w:r>
+        <w:rPr>
+          <w:color w:val="000000" w:themeColor="text1"/>
+        </w:rPr>
         <w:sym w:font="Wingdings" w:char="F0E0"/>
       </w:r>
       <w:r>
-        <w:t xml:space="preserve"> </w:t>
-      </w:r>
-      <w:r>
-        <w:rPr>
-          <w:color w:val="FF0000"/>
-        </w:rPr>
-        <w:t>then run tcpdump –interfaces all in the other terminal</w:t>
-      </w:r>
-    </w:p>
-    <w:p>
-      <w:pPr>
-        <w:rPr>
-          <w:color w:val="FF0000"/>
-        </w:rPr>
-      </w:pPr>
-    </w:p>
-    <w:p>
-      <w:pPr>
-        <w:rPr>
-          <w:color w:val="FF0000"/>
+        <w:rPr>
+          <w:color w:val="000000" w:themeColor="text1"/>
+        </w:rPr>
+        <w:t xml:space="preserve"> s1 (in through port 1, out through port 4) </w:t>
+      </w:r>
+      <w:r>
+        <w:rPr>
+          <w:color w:val="000000" w:themeColor="text1"/>
+        </w:rPr>
+        <w:sym w:font="Wingdings" w:char="F0E0"/>
+      </w:r>
+      <w:r>
+        <w:rPr>
+          <w:color w:val="000000" w:themeColor="text1"/>
+        </w:rPr>
+        <w:t xml:space="preserve"> s4</w:t>
+      </w:r>
+      <w:r>
+        <w:rPr>
+          <w:color w:val="000000" w:themeColor="text1"/>
+        </w:rPr>
+        <w:t xml:space="preserve"> (in through port 2, out through port 1) </w:t>
+      </w:r>
+      <w:r>
+        <w:rPr>
+          <w:color w:val="000000" w:themeColor="text1"/>
+        </w:rPr>
+        <w:sym w:font="Wingdings" w:char="F0E0"/>
+      </w:r>
+      <w:r>
+        <w:rPr>
+          <w:color w:val="000000" w:themeColor="text1"/>
+        </w:rPr>
+        <w:t xml:space="preserve"> s2 (in through port 3, out through port 2) </w:t>
+      </w:r>
+      <w:r>
+        <w:rPr>
+          <w:color w:val="000000" w:themeColor="text1"/>
+        </w:rPr>
+        <w:sym w:font="Wingdings" w:char="F0E0"/>
+      </w:r>
+      <w:r>
+        <w:rPr>
+          <w:color w:val="000000" w:themeColor="text1"/>
+        </w:rPr>
+        <w:t xml:space="preserve"> h4</w:t>
+      </w:r>
+    </w:p>
+    <w:p>
+      <w:pPr>
+        <w:rPr>
+          <w:color w:val="000000" w:themeColor="text1"/>
+        </w:rPr>
+      </w:pPr>
+    </w:p>
+    <w:p>
+      <w:pPr>
+        <w:rPr>
+          <w:color w:val="000000" w:themeColor="text1"/>
+        </w:rPr>
+      </w:pPr>
+      <w:r>
+        <w:rPr>
+          <w:color w:val="000000" w:themeColor="text1"/>
+        </w:rPr>
+        <w:t>Route for h4 to h1 path:</w:t>
+      </w:r>
+    </w:p>
+    <w:p>
+      <w:pPr>
+        <w:rPr>
+          <w:color w:val="000000" w:themeColor="text1"/>
+        </w:rPr>
+      </w:pPr>
+    </w:p>
+    <w:p>
+      <w:pPr>
+        <w:rPr>
+          <w:color w:val="000000" w:themeColor="text1"/>
+        </w:rPr>
+      </w:pPr>
+      <w:r>
+        <w:rPr>
+          <w:color w:val="000000" w:themeColor="text1"/>
+        </w:rPr>
+        <w:t xml:space="preserve">h4 </w:t>
+      </w:r>
+      <w:r>
+        <w:rPr>
+          <w:color w:val="000000" w:themeColor="text1"/>
+        </w:rPr>
+        <w:sym w:font="Wingdings" w:char="F0E0"/>
+      </w:r>
+      <w:r>
+        <w:rPr>
+          <w:color w:val="000000" w:themeColor="text1"/>
+        </w:rPr>
+        <w:t xml:space="preserve"> s2 (in through port 2, out through port 4) </w:t>
+      </w:r>
+      <w:r>
+        <w:rPr>
+          <w:color w:val="000000" w:themeColor="text1"/>
+        </w:rPr>
+        <w:sym w:font="Wingdings" w:char="F0E0"/>
+      </w:r>
+      <w:r>
+        <w:rPr>
+          <w:color w:val="000000" w:themeColor="text1"/>
+        </w:rPr>
+        <w:t xml:space="preserve"> s3 (in through port 2, out through port 1) </w:t>
+      </w:r>
+      <w:r>
+        <w:rPr>
+          <w:color w:val="000000" w:themeColor="text1"/>
+        </w:rPr>
+        <w:sym w:font="Wingdings" w:char="F0E0"/>
+      </w:r>
+      <w:r>
+        <w:rPr>
+          <w:color w:val="000000" w:themeColor="text1"/>
+        </w:rPr>
+        <w:t xml:space="preserve"> s1 (in through port 3, out through port 1) </w:t>
+      </w:r>
+      <w:r>
+        <w:rPr>
+          <w:color w:val="000000" w:themeColor="text1"/>
+        </w:rPr>
+        <w:sym w:font="Wingdings" w:char="F0E0"/>
+      </w:r>
+      <w:r>
+        <w:rPr>
+          <w:color w:val="000000" w:themeColor="text1"/>
+        </w:rPr>
+        <w:t xml:space="preserve"> h1</w:t>
+      </w:r>
+    </w:p>
+    <w:p>
+      <w:pPr>
+        <w:rPr>
+          <w:b/>
+          <w:bCs/>
+          <w:i/>
+          <w:iCs/>
+          <w:color w:val="000000" w:themeColor="text1"/>
+          <w:u w:val="single"/>
+        </w:rPr>
+      </w:pPr>
+    </w:p>
+    <w:p>
+      <w:pPr>
+        <w:rPr>
+          <w:b/>
+          <w:bCs/>
+          <w:i/>
+          <w:iCs/>
+          <w:color w:val="000000" w:themeColor="text1"/>
+          <w:u w:val="single"/>
           <w:lang w:val="en-US"/>
         </w:rPr>
       </w:pPr>
       <w:r>
         <w:rPr>
-          <w:color w:val="FF0000"/>
+          <w:b/>
+          <w:bCs/>
+          <w:i/>
+          <w:iCs/>
+          <w:color w:val="000000" w:themeColor="text1"/>
+          <w:u w:val="single"/>
         </w:rPr>
         <w:t>Look at code in mycontroller.py and explain how traffic is routed between machines. Are there any problems with this routing logic</w:t>
       </w:r>
       <w:r>
         <w:rPr>
-          <w:color w:val="FF0000"/>
+          <w:b/>
+          <w:bCs/>
+          <w:i/>
+          <w:iCs/>
+          <w:color w:val="000000" w:themeColor="text1"/>
+          <w:u w:val="single"/>
         </w:rPr>
         <w:t>?</w:t>
       </w:r>
@@ -534,7 +850,6 @@
           <w:rFonts w:ascii="Segoe UI" w:hAnsi="Segoe UI" w:cs="Segoe UI"/>
           <w:color w:val="D1D5DB"/>
         </w:rPr>
-        <w:lastRenderedPageBreak/>
         <w:t xml:space="preserve">For instance, the controller configures forwarding rules in </w:t>
       </w:r>
       <w:r>
@@ -874,7 +1189,20 @@
           <w:lang w:eastAsia="en-GB"/>
           <w14:ligatures w14:val="none"/>
         </w:rPr>
-        <w:t xml:space="preserve"> The routing logic implemented in the P4Runtime controller is static and hardcoded. It assumes that the network topology remains constant, and the IP addresses assigned to hosts and switches do not change. In a dynamic network environment where devices may be added, removed, or reconfigured, static routing might become impractical. A more scalable solution would involve a dynamic routing protocol that adapts to changes in the network topology.</w:t>
+        <w:t xml:space="preserve"> The routing logic implemented in the P4Runtime controller is static and hardcoded. It assumes that the network topology remains constant, </w:t>
+      </w:r>
+      <w:r>
+        <w:rPr>
+          <w:rFonts w:ascii="Segoe UI" w:eastAsia="Times New Roman" w:hAnsi="Segoe UI" w:cs="Segoe UI"/>
+          <w:color w:val="D1D5DB"/>
+          <w:kern w:val="0"/>
+          <w:sz w:val="24"/>
+          <w:szCs w:val="24"/>
+          <w:lang w:eastAsia="en-GB"/>
+          <w14:ligatures w14:val="none"/>
+        </w:rPr>
+        <w:lastRenderedPageBreak/>
+        <w:t>and the IP addresses assigned to hosts and switches do not change. In a dynamic network environment where devices may be added, removed, or reconfigured, static routing might become impractical. A more scalable solution would involve a dynamic routing protocol that adapts to changes in the network topology.</w:t>
       </w:r>
     </w:p>
     <w:p>
@@ -948,6 +1276,14 @@
           <w:szCs w:val="24"/>
           <w:lang w:eastAsia="en-GB"/>
           <w14:ligatures w14:val="none"/>
+        </w:rPr>
+      </w:pPr>
+    </w:p>
+    <w:p>
+      <w:pPr>
+        <w:rPr>
+          <w:color w:val="FF0000"/>
+          <w:lang w:val="en-US"/>
         </w:rPr>
       </w:pPr>
     </w:p>
@@ -1544,6 +1880,7 @@
   <w:style w:type="character" w:default="1" w:styleId="DefaultParagraphFont">
     <w:name w:val="Default Paragraph Font"/>
     <w:uiPriority w:val="1"/>
+    <w:semiHidden/>
     <w:unhideWhenUsed/>
   </w:style>
   <w:style w:type="table" w:default="1" w:styleId="TableNormal">

</xml_diff>

<commit_message>
Removed comments & cleaned up code + made ECMP forwarding ONLY for TCP packets
</commit_message>
<xml_diff>
--- a/Report.docx
+++ b/Report.docx
@@ -241,15 +241,7 @@
     <w:p/>
     <w:p>
       <w:r>
-        <w:t xml:space="preserve">Run ‘./mycontroller.py’ in another shell (left), this is result in </w:t>
-      </w:r>
-      <w:proofErr w:type="spellStart"/>
-      <w:r>
-        <w:t>mininet</w:t>
-      </w:r>
-      <w:proofErr w:type="spellEnd"/>
-      <w:r>
-        <w:t xml:space="preserve"> (right)</w:t>
+        <w:t>Run ‘./mycontroller.py’ in another shell (left), this is result in mininet (right)</w:t>
       </w:r>
     </w:p>
     <w:p>
@@ -317,17 +309,7 @@
         </w:rPr>
       </w:pPr>
       <w:r>
-        <w:t>‘</w:t>
-      </w:r>
-      <w:proofErr w:type="spellStart"/>
-      <w:proofErr w:type="gramStart"/>
-      <w:r>
-        <w:t>iperf</w:t>
-      </w:r>
-      <w:proofErr w:type="spellEnd"/>
-      <w:proofErr w:type="gramEnd"/>
-      <w:r>
-        <w:t xml:space="preserve"> h1 h4’</w:t>
+        <w:t>‘iperf h1 h4’</w:t>
       </w:r>
       <w:r>
         <w:t xml:space="preserve">  </w:t>
@@ -341,6 +323,7 @@
       </w:pPr>
       <w:r>
         <w:rPr>
+          <w:noProof/>
           <w:color w:val="FF0000"/>
         </w:rPr>
         <w:drawing>
@@ -406,21 +389,7 @@
         <w:rPr>
           <w:color w:val="000000" w:themeColor="text1"/>
         </w:rPr>
-        <w:t>‘</w:t>
-      </w:r>
-      <w:proofErr w:type="spellStart"/>
-      <w:r>
-        <w:rPr>
-          <w:color w:val="000000" w:themeColor="text1"/>
-        </w:rPr>
-        <w:t>tcpdump</w:t>
-      </w:r>
-      <w:proofErr w:type="spellEnd"/>
-      <w:r>
-        <w:rPr>
-          <w:color w:val="000000" w:themeColor="text1"/>
-        </w:rPr>
-        <w:t>’</w:t>
+        <w:t>‘tcpdump’</w:t>
       </w:r>
     </w:p>
     <w:p>
@@ -1291,6 +1260,667 @@
       <w:pPr>
         <w:rPr>
           <w:color w:val="FF0000"/>
+          <w:lang w:val="en-US"/>
+        </w:rPr>
+      </w:pPr>
+    </w:p>
+    <w:p>
+      <w:pPr>
+        <w:rPr>
+          <w:b/>
+          <w:bCs/>
+          <w:i/>
+          <w:iCs/>
+          <w:color w:val="FF0000"/>
+          <w:u w:val="single"/>
+          <w:lang w:val="en-US"/>
+        </w:rPr>
+      </w:pPr>
+      <w:r>
+        <w:rPr>
+          <w:b/>
+          <w:bCs/>
+          <w:i/>
+          <w:iCs/>
+          <w:color w:val="FF0000"/>
+          <w:u w:val="single"/>
+          <w:lang w:val="en-US"/>
+        </w:rPr>
+        <w:t>PART 2</w:t>
+      </w:r>
+    </w:p>
+    <w:p>
+      <w:pPr>
+        <w:rPr>
+          <w:b/>
+          <w:bCs/>
+          <w:i/>
+          <w:iCs/>
+          <w:color w:val="FF0000"/>
+          <w:u w:val="single"/>
+          <w:lang w:val="en-US"/>
+        </w:rPr>
+      </w:pPr>
+    </w:p>
+    <w:p>
+      <w:pPr>
+        <w:rPr>
+          <w:lang w:val="en-US"/>
+        </w:rPr>
+      </w:pPr>
+      <w:r>
+        <w:rPr>
+          <w:lang w:val="en-US"/>
+        </w:rPr>
+        <w:t>One</w:t>
+      </w:r>
+      <w:r>
+        <w:rPr>
+          <w:lang w:val="en-US"/>
+        </w:rPr>
+        <w:t xml:space="preserve"> run of ‘iperf h1 h4’ with new hashing ECMP rules:</w:t>
+      </w:r>
+    </w:p>
+    <w:p>
+      <w:pPr>
+        <w:rPr>
+          <w:lang w:val="en-US"/>
+        </w:rPr>
+      </w:pPr>
+      <w:r>
+        <w:rPr>
+          <w:lang w:val="en-US"/>
+        </w:rPr>
+        <w:drawing>
+          <wp:anchor distT="0" distB="0" distL="114300" distR="114300" simplePos="0" relativeHeight="251669504" behindDoc="0" locked="0" layoutInCell="1" allowOverlap="1" wp14:anchorId="0A19AEB5" wp14:editId="1650075C">
+            <wp:simplePos x="0" y="0"/>
+            <wp:positionH relativeFrom="column">
+              <wp:posOffset>0</wp:posOffset>
+            </wp:positionH>
+            <wp:positionV relativeFrom="paragraph">
+              <wp:posOffset>285750</wp:posOffset>
+            </wp:positionV>
+            <wp:extent cx="5731510" cy="706120"/>
+            <wp:effectExtent l="0" t="0" r="2540" b="0"/>
+            <wp:wrapTight wrapText="bothSides">
+              <wp:wrapPolygon edited="0">
+                <wp:start x="0" y="0"/>
+                <wp:lineTo x="0" y="20978"/>
+                <wp:lineTo x="21538" y="20978"/>
+                <wp:lineTo x="21538" y="0"/>
+                <wp:lineTo x="0" y="0"/>
+              </wp:wrapPolygon>
+            </wp:wrapTight>
+            <wp:docPr id="1819873265" name="Picture 1"/>
+            <wp:cNvGraphicFramePr>
+              <a:graphicFrameLocks xmlns:a="http://schemas.openxmlformats.org/drawingml/2006/main" noChangeAspect="1"/>
+            </wp:cNvGraphicFramePr>
+            <a:graphic xmlns:a="http://schemas.openxmlformats.org/drawingml/2006/main">
+              <a:graphicData uri="http://schemas.openxmlformats.org/drawingml/2006/picture">
+                <pic:pic xmlns:pic="http://schemas.openxmlformats.org/drawingml/2006/picture">
+                  <pic:nvPicPr>
+                    <pic:cNvPr id="1819873265" name=""/>
+                    <pic:cNvPicPr/>
+                  </pic:nvPicPr>
+                  <pic:blipFill>
+                    <a:blip r:embed="rId12"/>
+                    <a:stretch>
+                      <a:fillRect/>
+                    </a:stretch>
+                  </pic:blipFill>
+                  <pic:spPr>
+                    <a:xfrm>
+                      <a:off x="0" y="0"/>
+                      <a:ext cx="5731510" cy="706120"/>
+                    </a:xfrm>
+                    <a:prstGeom prst="rect">
+                      <a:avLst/>
+                    </a:prstGeom>
+                  </pic:spPr>
+                </pic:pic>
+              </a:graphicData>
+            </a:graphic>
+          </wp:anchor>
+        </w:drawing>
+      </w:r>
+    </w:p>
+    <w:p>
+      <w:pPr>
+        <w:rPr>
+          <w:lang w:val="en-US"/>
+        </w:rPr>
+      </w:pPr>
+      <w:r>
+        <w:rPr>
+          <w:lang w:val="en-US"/>
+        </w:rPr>
+        <w:drawing>
+          <wp:anchor distT="0" distB="0" distL="114300" distR="114300" simplePos="0" relativeHeight="251671552" behindDoc="0" locked="0" layoutInCell="1" allowOverlap="1" wp14:anchorId="44C69976" wp14:editId="2DB299B1">
+            <wp:simplePos x="0" y="0"/>
+            <wp:positionH relativeFrom="margin">
+              <wp:align>left</wp:align>
+            </wp:positionH>
+            <wp:positionV relativeFrom="paragraph">
+              <wp:posOffset>1048113</wp:posOffset>
+            </wp:positionV>
+            <wp:extent cx="5731510" cy="1482090"/>
+            <wp:effectExtent l="0" t="0" r="2540" b="3810"/>
+            <wp:wrapTight wrapText="bothSides">
+              <wp:wrapPolygon edited="0">
+                <wp:start x="0" y="0"/>
+                <wp:lineTo x="0" y="21378"/>
+                <wp:lineTo x="21538" y="21378"/>
+                <wp:lineTo x="21538" y="0"/>
+                <wp:lineTo x="0" y="0"/>
+              </wp:wrapPolygon>
+            </wp:wrapTight>
+            <wp:docPr id="1360049978" name="Picture 1" descr="A screen shot of a computer&#10;&#10;Description automatically generated"/>
+            <wp:cNvGraphicFramePr>
+              <a:graphicFrameLocks xmlns:a="http://schemas.openxmlformats.org/drawingml/2006/main" noChangeAspect="1"/>
+            </wp:cNvGraphicFramePr>
+            <a:graphic xmlns:a="http://schemas.openxmlformats.org/drawingml/2006/main">
+              <a:graphicData uri="http://schemas.openxmlformats.org/drawingml/2006/picture">
+                <pic:pic xmlns:pic="http://schemas.openxmlformats.org/drawingml/2006/picture">
+                  <pic:nvPicPr>
+                    <pic:cNvPr id="1360049978" name="Picture 1" descr="A screen shot of a computer&#10;&#10;Description automatically generated"/>
+                    <pic:cNvPicPr/>
+                  </pic:nvPicPr>
+                  <pic:blipFill>
+                    <a:blip r:embed="rId13"/>
+                    <a:stretch>
+                      <a:fillRect/>
+                    </a:stretch>
+                  </pic:blipFill>
+                  <pic:spPr>
+                    <a:xfrm>
+                      <a:off x="0" y="0"/>
+                      <a:ext cx="5731510" cy="1482090"/>
+                    </a:xfrm>
+                    <a:prstGeom prst="rect">
+                      <a:avLst/>
+                    </a:prstGeom>
+                  </pic:spPr>
+                </pic:pic>
+              </a:graphicData>
+            </a:graphic>
+          </wp:anchor>
+        </w:drawing>
+      </w:r>
+      <w:r>
+        <w:rPr>
+          <w:lang w:val="en-US"/>
+        </w:rPr>
+        <w:t>S1-eth3:</w:t>
+      </w:r>
+    </w:p>
+    <w:p>
+      <w:pPr>
+        <w:rPr>
+          <w:lang w:val="en-US"/>
+        </w:rPr>
+      </w:pPr>
+      <w:r>
+        <w:rPr>
+          <w:lang w:val="en-US"/>
+        </w:rPr>
+        <w:t>(All transmit traffic goes via this s1-eth3 port)</w:t>
+      </w:r>
+    </w:p>
+    <w:p>
+      <w:pPr>
+        <w:rPr>
+          <w:lang w:val="en-US"/>
+        </w:rPr>
+      </w:pPr>
+    </w:p>
+    <w:p>
+      <w:pPr>
+        <w:rPr>
+          <w:lang w:val="en-US"/>
+        </w:rPr>
+      </w:pPr>
+    </w:p>
+    <w:p>
+      <w:pPr>
+        <w:rPr>
+          <w:lang w:val="en-US"/>
+        </w:rPr>
+      </w:pPr>
+    </w:p>
+    <w:p>
+      <w:pPr>
+        <w:rPr>
+          <w:lang w:val="en-US"/>
+        </w:rPr>
+      </w:pPr>
+    </w:p>
+    <w:p>
+      <w:pPr>
+        <w:rPr>
+          <w:lang w:val="en-US"/>
+        </w:rPr>
+      </w:pPr>
+    </w:p>
+    <w:p>
+      <w:pPr>
+        <w:rPr>
+          <w:lang w:val="en-US"/>
+        </w:rPr>
+      </w:pPr>
+    </w:p>
+    <w:p>
+      <w:pPr>
+        <w:rPr>
+          <w:lang w:val="en-US"/>
+        </w:rPr>
+      </w:pPr>
+    </w:p>
+    <w:p>
+      <w:pPr>
+        <w:rPr>
+          <w:lang w:val="en-US"/>
+        </w:rPr>
+      </w:pPr>
+      <w:r>
+        <w:rPr>
+          <w:lang w:val="en-US"/>
+        </w:rPr>
+        <w:lastRenderedPageBreak/>
+        <w:drawing>
+          <wp:anchor distT="0" distB="0" distL="114300" distR="114300" simplePos="0" relativeHeight="251673600" behindDoc="0" locked="0" layoutInCell="1" allowOverlap="1" wp14:anchorId="68C78753" wp14:editId="2CF1E8DD">
+            <wp:simplePos x="0" y="0"/>
+            <wp:positionH relativeFrom="margin">
+              <wp:align>left</wp:align>
+            </wp:positionH>
+            <wp:positionV relativeFrom="paragraph">
+              <wp:posOffset>194945</wp:posOffset>
+            </wp:positionV>
+            <wp:extent cx="5731510" cy="1266190"/>
+            <wp:effectExtent l="0" t="0" r="2540" b="0"/>
+            <wp:wrapTight wrapText="bothSides">
+              <wp:wrapPolygon edited="0">
+                <wp:start x="0" y="0"/>
+                <wp:lineTo x="0" y="21123"/>
+                <wp:lineTo x="21538" y="21123"/>
+                <wp:lineTo x="21538" y="0"/>
+                <wp:lineTo x="0" y="0"/>
+              </wp:wrapPolygon>
+            </wp:wrapTight>
+            <wp:docPr id="1882229399" name="Picture 1" descr="A screen shot of a computer&#10;&#10;Description automatically generated"/>
+            <wp:cNvGraphicFramePr>
+              <a:graphicFrameLocks xmlns:a="http://schemas.openxmlformats.org/drawingml/2006/main" noChangeAspect="1"/>
+            </wp:cNvGraphicFramePr>
+            <a:graphic xmlns:a="http://schemas.openxmlformats.org/drawingml/2006/main">
+              <a:graphicData uri="http://schemas.openxmlformats.org/drawingml/2006/picture">
+                <pic:pic xmlns:pic="http://schemas.openxmlformats.org/drawingml/2006/picture">
+                  <pic:nvPicPr>
+                    <pic:cNvPr id="1882229399" name="Picture 1" descr="A screen shot of a computer&#10;&#10;Description automatically generated"/>
+                    <pic:cNvPicPr/>
+                  </pic:nvPicPr>
+                  <pic:blipFill>
+                    <a:blip r:embed="rId14"/>
+                    <a:stretch>
+                      <a:fillRect/>
+                    </a:stretch>
+                  </pic:blipFill>
+                  <pic:spPr>
+                    <a:xfrm>
+                      <a:off x="0" y="0"/>
+                      <a:ext cx="5731510" cy="1266190"/>
+                    </a:xfrm>
+                    <a:prstGeom prst="rect">
+                      <a:avLst/>
+                    </a:prstGeom>
+                  </pic:spPr>
+                </pic:pic>
+              </a:graphicData>
+            </a:graphic>
+          </wp:anchor>
+        </w:drawing>
+      </w:r>
+      <w:r>
+        <w:rPr>
+          <w:lang w:val="en-US"/>
+        </w:rPr>
+        <w:t>S1-eth4:</w:t>
+      </w:r>
+    </w:p>
+    <w:p>
+      <w:pPr>
+        <w:rPr>
+          <w:lang w:val="en-US"/>
+        </w:rPr>
+      </w:pPr>
+      <w:r>
+        <w:rPr>
+          <w:lang w:val="en-US"/>
+        </w:rPr>
+        <w:t>(All receive traffic goes via this s1-eth4 port)</w:t>
+      </w:r>
+    </w:p>
+    <w:p>
+      <w:pPr>
+        <w:rPr>
+          <w:lang w:val="en-US"/>
+        </w:rPr>
+      </w:pPr>
+    </w:p>
+    <w:p>
+      <w:pPr>
+        <w:rPr>
+          <w:lang w:val="en-US"/>
+        </w:rPr>
+      </w:pPr>
+    </w:p>
+    <w:p>
+      <w:pPr>
+        <w:rPr>
+          <w:lang w:val="en-US"/>
+        </w:rPr>
+      </w:pPr>
+    </w:p>
+    <w:p>
+      <w:pPr>
+        <w:rPr>
+          <w:lang w:val="en-US"/>
+        </w:rPr>
+      </w:pPr>
+    </w:p>
+    <w:p>
+      <w:pPr>
+        <w:rPr>
+          <w:lang w:val="en-US"/>
+        </w:rPr>
+      </w:pPr>
+    </w:p>
+    <w:p>
+      <w:pPr>
+        <w:rPr>
+          <w:lang w:val="en-US"/>
+        </w:rPr>
+      </w:pPr>
+    </w:p>
+    <w:p>
+      <w:pPr>
+        <w:rPr>
+          <w:lang w:val="en-US"/>
+        </w:rPr>
+      </w:pPr>
+      <w:r>
+        <w:rPr>
+          <w:lang w:val="en-US"/>
+        </w:rPr>
+        <w:t>Another</w:t>
+      </w:r>
+      <w:r>
+        <w:rPr>
+          <w:lang w:val="en-US"/>
+        </w:rPr>
+        <w:t xml:space="preserve"> run of ‘iperf h1 h4’ with new hashing ECMP rules:</w:t>
+      </w:r>
+    </w:p>
+    <w:p>
+      <w:pPr>
+        <w:rPr>
+          <w:lang w:val="en-US"/>
+        </w:rPr>
+      </w:pPr>
+      <w:r>
+        <w:rPr>
+          <w:lang w:val="en-US"/>
+        </w:rPr>
+        <w:drawing>
+          <wp:anchor distT="0" distB="0" distL="114300" distR="114300" simplePos="0" relativeHeight="251675648" behindDoc="0" locked="0" layoutInCell="1" allowOverlap="1" wp14:anchorId="1EB4C695" wp14:editId="183311DB">
+            <wp:simplePos x="0" y="0"/>
+            <wp:positionH relativeFrom="column">
+              <wp:posOffset>0</wp:posOffset>
+            </wp:positionH>
+            <wp:positionV relativeFrom="paragraph">
+              <wp:posOffset>285750</wp:posOffset>
+            </wp:positionV>
+            <wp:extent cx="5731510" cy="738505"/>
+            <wp:effectExtent l="0" t="0" r="2540" b="4445"/>
+            <wp:wrapTight wrapText="bothSides">
+              <wp:wrapPolygon edited="0">
+                <wp:start x="0" y="0"/>
+                <wp:lineTo x="0" y="21173"/>
+                <wp:lineTo x="21538" y="21173"/>
+                <wp:lineTo x="21538" y="0"/>
+                <wp:lineTo x="0" y="0"/>
+              </wp:wrapPolygon>
+            </wp:wrapTight>
+            <wp:docPr id="804872701" name="Picture 1" descr="A black background with white text&#10;&#10;Description automatically generated"/>
+            <wp:cNvGraphicFramePr>
+              <a:graphicFrameLocks xmlns:a="http://schemas.openxmlformats.org/drawingml/2006/main" noChangeAspect="1"/>
+            </wp:cNvGraphicFramePr>
+            <a:graphic xmlns:a="http://schemas.openxmlformats.org/drawingml/2006/main">
+              <a:graphicData uri="http://schemas.openxmlformats.org/drawingml/2006/picture">
+                <pic:pic xmlns:pic="http://schemas.openxmlformats.org/drawingml/2006/picture">
+                  <pic:nvPicPr>
+                    <pic:cNvPr id="804872701" name="Picture 1" descr="A black background with white text&#10;&#10;Description automatically generated"/>
+                    <pic:cNvPicPr/>
+                  </pic:nvPicPr>
+                  <pic:blipFill>
+                    <a:blip r:embed="rId15"/>
+                    <a:stretch>
+                      <a:fillRect/>
+                    </a:stretch>
+                  </pic:blipFill>
+                  <pic:spPr>
+                    <a:xfrm>
+                      <a:off x="0" y="0"/>
+                      <a:ext cx="5731510" cy="738505"/>
+                    </a:xfrm>
+                    <a:prstGeom prst="rect">
+                      <a:avLst/>
+                    </a:prstGeom>
+                  </pic:spPr>
+                </pic:pic>
+              </a:graphicData>
+            </a:graphic>
+          </wp:anchor>
+        </w:drawing>
+      </w:r>
+    </w:p>
+    <w:p>
+      <w:pPr>
+        <w:rPr>
+          <w:lang w:val="en-US"/>
+        </w:rPr>
+      </w:pPr>
+      <w:r>
+        <w:rPr>
+          <w:lang w:val="en-US"/>
+        </w:rPr>
+        <w:drawing>
+          <wp:anchor distT="0" distB="0" distL="114300" distR="114300" simplePos="0" relativeHeight="251677696" behindDoc="0" locked="0" layoutInCell="1" allowOverlap="1" wp14:anchorId="6A2085B0" wp14:editId="21DF76BB">
+            <wp:simplePos x="0" y="0"/>
+            <wp:positionH relativeFrom="margin">
+              <wp:align>left</wp:align>
+            </wp:positionH>
+            <wp:positionV relativeFrom="paragraph">
+              <wp:posOffset>1133838</wp:posOffset>
+            </wp:positionV>
+            <wp:extent cx="5731510" cy="1457960"/>
+            <wp:effectExtent l="0" t="0" r="2540" b="8890"/>
+            <wp:wrapTight wrapText="bothSides">
+              <wp:wrapPolygon edited="0">
+                <wp:start x="0" y="0"/>
+                <wp:lineTo x="0" y="21449"/>
+                <wp:lineTo x="21538" y="21449"/>
+                <wp:lineTo x="21538" y="0"/>
+                <wp:lineTo x="0" y="0"/>
+              </wp:wrapPolygon>
+            </wp:wrapTight>
+            <wp:docPr id="1252511179" name="Picture 1" descr="A computer screen with white text&#10;&#10;Description automatically generated"/>
+            <wp:cNvGraphicFramePr>
+              <a:graphicFrameLocks xmlns:a="http://schemas.openxmlformats.org/drawingml/2006/main" noChangeAspect="1"/>
+            </wp:cNvGraphicFramePr>
+            <a:graphic xmlns:a="http://schemas.openxmlformats.org/drawingml/2006/main">
+              <a:graphicData uri="http://schemas.openxmlformats.org/drawingml/2006/picture">
+                <pic:pic xmlns:pic="http://schemas.openxmlformats.org/drawingml/2006/picture">
+                  <pic:nvPicPr>
+                    <pic:cNvPr id="1252511179" name="Picture 1" descr="A computer screen with white text&#10;&#10;Description automatically generated"/>
+                    <pic:cNvPicPr/>
+                  </pic:nvPicPr>
+                  <pic:blipFill>
+                    <a:blip r:embed="rId16"/>
+                    <a:stretch>
+                      <a:fillRect/>
+                    </a:stretch>
+                  </pic:blipFill>
+                  <pic:spPr>
+                    <a:xfrm>
+                      <a:off x="0" y="0"/>
+                      <a:ext cx="5731510" cy="1457960"/>
+                    </a:xfrm>
+                    <a:prstGeom prst="rect">
+                      <a:avLst/>
+                    </a:prstGeom>
+                  </pic:spPr>
+                </pic:pic>
+              </a:graphicData>
+            </a:graphic>
+          </wp:anchor>
+        </w:drawing>
+      </w:r>
+      <w:r>
+        <w:rPr>
+          <w:lang w:val="en-US"/>
+        </w:rPr>
+        <w:t>S1-eth3:</w:t>
+      </w:r>
+    </w:p>
+    <w:p>
+      <w:pPr>
+        <w:rPr>
+          <w:lang w:val="en-US"/>
+        </w:rPr>
+      </w:pPr>
+      <w:r>
+        <w:rPr>
+          <w:lang w:val="en-US"/>
+        </w:rPr>
+        <w:t>(All receive traffic goes via this s1-eth</w:t>
+      </w:r>
+      <w:r>
+        <w:rPr>
+          <w:lang w:val="en-US"/>
+        </w:rPr>
+        <w:t>3</w:t>
+      </w:r>
+      <w:r>
+        <w:rPr>
+          <w:lang w:val="en-US"/>
+        </w:rPr>
+        <w:t xml:space="preserve"> port)</w:t>
+      </w:r>
+    </w:p>
+    <w:p>
+      <w:pPr>
+        <w:rPr>
+          <w:lang w:val="en-US"/>
+        </w:rPr>
+      </w:pPr>
+    </w:p>
+    <w:p>
+      <w:pPr>
+        <w:rPr>
+          <w:lang w:val="en-US"/>
+        </w:rPr>
+      </w:pPr>
+      <w:r>
+        <w:rPr>
+          <w:lang w:val="en-US"/>
+        </w:rPr>
+        <w:lastRenderedPageBreak/>
+        <w:drawing>
+          <wp:anchor distT="0" distB="0" distL="114300" distR="114300" simplePos="0" relativeHeight="251679744" behindDoc="0" locked="0" layoutInCell="1" allowOverlap="1" wp14:anchorId="0C46FEAA" wp14:editId="255870F6">
+            <wp:simplePos x="0" y="0"/>
+            <wp:positionH relativeFrom="margin">
+              <wp:posOffset>-14786</wp:posOffset>
+            </wp:positionH>
+            <wp:positionV relativeFrom="paragraph">
+              <wp:posOffset>279944</wp:posOffset>
+            </wp:positionV>
+            <wp:extent cx="5731510" cy="1677035"/>
+            <wp:effectExtent l="0" t="0" r="2540" b="0"/>
+            <wp:wrapTight wrapText="bothSides">
+              <wp:wrapPolygon edited="0">
+                <wp:start x="0" y="0"/>
+                <wp:lineTo x="0" y="21346"/>
+                <wp:lineTo x="21538" y="21346"/>
+                <wp:lineTo x="21538" y="0"/>
+                <wp:lineTo x="0" y="0"/>
+              </wp:wrapPolygon>
+            </wp:wrapTight>
+            <wp:docPr id="1573490787" name="Picture 1"/>
+            <wp:cNvGraphicFramePr>
+              <a:graphicFrameLocks xmlns:a="http://schemas.openxmlformats.org/drawingml/2006/main" noChangeAspect="1"/>
+            </wp:cNvGraphicFramePr>
+            <a:graphic xmlns:a="http://schemas.openxmlformats.org/drawingml/2006/main">
+              <a:graphicData uri="http://schemas.openxmlformats.org/drawingml/2006/picture">
+                <pic:pic xmlns:pic="http://schemas.openxmlformats.org/drawingml/2006/picture">
+                  <pic:nvPicPr>
+                    <pic:cNvPr id="1573490787" name="Picture 1"/>
+                    <pic:cNvPicPr/>
+                  </pic:nvPicPr>
+                  <pic:blipFill>
+                    <a:blip r:embed="rId17"/>
+                    <a:stretch>
+                      <a:fillRect/>
+                    </a:stretch>
+                  </pic:blipFill>
+                  <pic:spPr>
+                    <a:xfrm>
+                      <a:off x="0" y="0"/>
+                      <a:ext cx="5731510" cy="1677035"/>
+                    </a:xfrm>
+                    <a:prstGeom prst="rect">
+                      <a:avLst/>
+                    </a:prstGeom>
+                  </pic:spPr>
+                </pic:pic>
+              </a:graphicData>
+            </a:graphic>
+          </wp:anchor>
+        </w:drawing>
+      </w:r>
+      <w:r>
+        <w:rPr>
+          <w:lang w:val="en-US"/>
+        </w:rPr>
+        <w:t>S1-eth4:</w:t>
+      </w:r>
+    </w:p>
+    <w:p>
+      <w:pPr>
+        <w:rPr>
+          <w:lang w:val="en-US"/>
+        </w:rPr>
+      </w:pPr>
+      <w:r>
+        <w:rPr>
+          <w:lang w:val="en-US"/>
+        </w:rPr>
+        <w:t>(All transmit traffic goes via this s1-eth</w:t>
+      </w:r>
+      <w:r>
+        <w:rPr>
+          <w:lang w:val="en-US"/>
+        </w:rPr>
+        <w:t>4</w:t>
+      </w:r>
+      <w:r>
+        <w:rPr>
+          <w:lang w:val="en-US"/>
+        </w:rPr>
+        <w:t xml:space="preserve"> port)</w:t>
+      </w:r>
+    </w:p>
+    <w:p>
+      <w:pPr>
+        <w:rPr>
           <w:lang w:val="en-US"/>
         </w:rPr>
       </w:pPr>
@@ -1880,7 +2510,6 @@
   <w:style w:type="character" w:default="1" w:styleId="DefaultParagraphFont">
     <w:name w:val="Default Paragraph Font"/>
     <w:uiPriority w:val="1"/>
-    <w:semiHidden/>
     <w:unhideWhenUsed/>
   </w:style>
   <w:style w:type="table" w:default="1" w:styleId="TableNormal">

</xml_diff>